<commit_message>
added 'younger' version for Sarah
</commit_message>
<xml_diff>
--- a/Submissions/AdultsKids paper.docx
+++ b/Submissions/AdultsKids paper.docx
@@ -2,12 +2,400 @@
 <file path=word/document.xml><?xml version="1.0" encoding="utf-8"?>
 <w:document xmlns:wpc="http://schemas.microsoft.com/office/word/2010/wordprocessingCanvas" xmlns:mo="http://schemas.microsoft.com/office/mac/office/2008/main" xmlns:mc="http://schemas.openxmlformats.org/markup-compatibility/2006" xmlns:mv="urn:schemas-microsoft-com:mac:vml" xmlns:o="urn:schemas-microsoft-com:office:office" xmlns:r="http://schemas.openxmlformats.org/officeDocument/2006/relationships" xmlns:m="http://schemas.openxmlformats.org/officeDocument/2006/math" xmlns:v="urn:schemas-microsoft-com:vml" xmlns:wp14="http://schemas.microsoft.com/office/word/2010/wordprocessingDrawing" xmlns:wp="http://schemas.openxmlformats.org/drawingml/2006/wordprocessingDrawing" xmlns:w10="urn:schemas-microsoft-com:office:word" xmlns:w="http://schemas.openxmlformats.org/wordprocessingml/2006/main" xmlns:w14="http://schemas.microsoft.com/office/word/2010/wordml" xmlns:wpg="http://schemas.microsoft.com/office/word/2010/wordprocessingGroup" xmlns:wpi="http://schemas.microsoft.com/office/word/2010/wordprocessingInk" xmlns:wne="http://schemas.microsoft.com/office/word/2006/wordml" xmlns:wps="http://schemas.microsoft.com/office/word/2010/wordprocessingShape" mc:Ignorable="w14 wp14">
   <w:body>
-    <w:p>
-      <w:r>
-        <w:t>It’s happening!</w:t>
-      </w:r>
-    </w:p>
     <w:p/>
+    <w:p>
+      <w:r>
+        <w:t>Title: Fast adaptation to abstract event components: Concentrated verb learning creates very general means-result biases in adults and children</w:t>
+      </w:r>
+    </w:p>
+    <w:p/>
+    <w:p>
+      <w:pPr>
+        <w:rPr>
+          <w:b/>
+        </w:rPr>
+      </w:pPr>
+      <w:r>
+        <w:rPr>
+          <w:b/>
+        </w:rPr>
+        <w:t>INTRODUCTION</w:t>
+      </w:r>
+    </w:p>
+    <w:p/>
+    <w:p>
+      <w:pPr>
+        <w:pStyle w:val="ListParagraph"/>
+        <w:numPr>
+          <w:ilvl w:val="0"/>
+          <w:numId w:val="4"/>
+        </w:numPr>
+      </w:pPr>
+      <w:r>
+        <w:t xml:space="preserve">USE LANGUAGE TO UNDERSTAND COGNITION, </w:t>
+      </w:r>
+      <w:proofErr w:type="gramStart"/>
+      <w:r>
+        <w:t>NON LINGUISTS</w:t>
+      </w:r>
+      <w:proofErr w:type="gramEnd"/>
+      <w:r>
+        <w:t xml:space="preserve"> PLEASE TO READ THIS PAPER. </w:t>
+      </w:r>
+    </w:p>
+    <w:p>
+      <w:pPr>
+        <w:pStyle w:val="ListParagraph"/>
+        <w:numPr>
+          <w:ilvl w:val="0"/>
+          <w:numId w:val="4"/>
+        </w:numPr>
+      </w:pPr>
+      <w:r>
+        <w:t xml:space="preserve">ARGUMENT STRUCTURE IS AMAZING – THE KIDS HAVE IT DOWN BY AGE 4, AND IT UNITES ALL THE HARD PARTS OF EARLY KNOWLEDGE REPRESENTATION. </w:t>
+      </w:r>
+    </w:p>
+    <w:p>
+      <w:pPr>
+        <w:pStyle w:val="ListParagraph"/>
+        <w:numPr>
+          <w:ilvl w:val="0"/>
+          <w:numId w:val="4"/>
+        </w:numPr>
+      </w:pPr>
+      <w:r>
+        <w:t xml:space="preserve">IF WE KNEW WHAT IT WAS, WE WOULD GET A PONY AND A CAKE. </w:t>
+      </w:r>
+    </w:p>
+    <w:p>
+      <w:pPr>
+        <w:rPr>
+          <w:b/>
+        </w:rPr>
+      </w:pPr>
+      <w:r>
+        <w:rPr>
+          <w:b/>
+        </w:rPr>
+        <w:t>BG: ARGUMENT STRUCTURE</w:t>
+      </w:r>
+    </w:p>
+    <w:p/>
+    <w:p>
+      <w:pPr>
+        <w:pStyle w:val="ListParagraph"/>
+        <w:numPr>
+          <w:ilvl w:val="0"/>
+          <w:numId w:val="4"/>
+        </w:numPr>
+      </w:pPr>
+      <w:r>
+        <w:t>YET, WE DON'T KNOW WHAT IT IS. LINGUISTIC THEORIES DON'T DEMONSTRATE PSYCH. PLAUSIBILITY</w:t>
+      </w:r>
+    </w:p>
+    <w:p>
+      <w:pPr>
+        <w:pStyle w:val="ListParagraph"/>
+        <w:numPr>
+          <w:ilvl w:val="0"/>
+          <w:numId w:val="4"/>
+        </w:numPr>
+      </w:pPr>
+      <w:r>
+        <w:t>THE GROUNDING PROBLEM: SUPPOSING YOU HAVE THE LING LEVEL RIGHT, HOW DO IT LINK TO CONCEPTS?</w:t>
+      </w:r>
+    </w:p>
+    <w:p>
+      <w:pPr>
+        <w:pStyle w:val="ListParagraph"/>
+        <w:numPr>
+          <w:ilvl w:val="0"/>
+          <w:numId w:val="4"/>
+        </w:numPr>
+      </w:pPr>
+      <w:r>
+        <w:t>WE HAVE CHOICES HERE! FOR INSTANCE, CAUSALITY IN LANGUAGE APPEARS TO DEPART IN AT LEAST SOME WAYS FROM PERCEPTUAL CAUSATION…</w:t>
+      </w:r>
+    </w:p>
+    <w:p>
+      <w:pPr>
+        <w:rPr>
+          <w:b/>
+        </w:rPr>
+      </w:pPr>
+      <w:r>
+        <w:rPr>
+          <w:b/>
+        </w:rPr>
+        <w:t>BG: EVENT REPRESENTATION</w:t>
+      </w:r>
+    </w:p>
+    <w:p>
+      <w:pPr>
+        <w:rPr>
+          <w:b/>
+        </w:rPr>
+      </w:pPr>
+    </w:p>
+    <w:p>
+      <w:pPr>
+        <w:pStyle w:val="ListParagraph"/>
+        <w:numPr>
+          <w:ilvl w:val="0"/>
+          <w:numId w:val="4"/>
+        </w:numPr>
+      </w:pPr>
+      <w:r>
+        <w:t>WE NEED TO UNDERSTAND WHAT THE UNDERLYING EVENT STRUCTURE REPRESENTATIONS ARE LIKE. (NOT JUST THE SEGMENTATION)</w:t>
+      </w:r>
+    </w:p>
+    <w:p>
+      <w:pPr>
+        <w:pStyle w:val="ListParagraph"/>
+        <w:numPr>
+          <w:ilvl w:val="0"/>
+          <w:numId w:val="4"/>
+        </w:numPr>
+      </w:pPr>
+      <w:r>
+        <w:t xml:space="preserve">WHAT DO WE THINK THEY ARE LIKE? WHAT BABIES IS. </w:t>
+      </w:r>
+    </w:p>
+    <w:p>
+      <w:pPr>
+        <w:rPr>
+          <w:b/>
+        </w:rPr>
+      </w:pPr>
+      <w:r>
+        <w:rPr>
+          <w:b/>
+        </w:rPr>
+        <w:t>BG: MANNER PATH</w:t>
+      </w:r>
+    </w:p>
+    <w:p/>
+    <w:p>
+      <w:pPr>
+        <w:pStyle w:val="ListParagraph"/>
+        <w:numPr>
+          <w:ilvl w:val="0"/>
+          <w:numId w:val="4"/>
+        </w:numPr>
+      </w:pPr>
+      <w:r>
+        <w:lastRenderedPageBreak/>
+        <w:t xml:space="preserve">HOW CAN WE DO IT? WITH PRIMING. </w:t>
+      </w:r>
+    </w:p>
+    <w:p>
+      <w:pPr>
+        <w:pStyle w:val="ListParagraph"/>
+        <w:numPr>
+          <w:ilvl w:val="0"/>
+          <w:numId w:val="4"/>
+        </w:numPr>
+      </w:pPr>
+      <w:r>
+        <w:t xml:space="preserve">THE SPECIFIC TEST CASE: MANNER PATH. START THIS WITH THE BABY LITERATURE. </w:t>
+      </w:r>
+    </w:p>
+    <w:p>
+      <w:pPr>
+        <w:pStyle w:val="ListParagraph"/>
+        <w:numPr>
+          <w:ilvl w:val="0"/>
+          <w:numId w:val="4"/>
+        </w:numPr>
+      </w:pPr>
+      <w:r>
+        <w:t xml:space="preserve">BUT THERE ARE 2 HYPOTHESES – MANNER PATH, OR MEANS RESULT. </w:t>
+      </w:r>
+      <w:proofErr w:type="gramStart"/>
+      <w:r>
+        <w:t>THE FORMER FEELS REALLY WEIRD TO COGNTIVIE PSYCHS</w:t>
+      </w:r>
+      <w:proofErr w:type="gramEnd"/>
+      <w:r>
+        <w:t xml:space="preserve">, </w:t>
+      </w:r>
+      <w:proofErr w:type="gramStart"/>
+      <w:r>
+        <w:t>PULL THAT OUT</w:t>
+      </w:r>
+      <w:proofErr w:type="gramEnd"/>
+      <w:r>
+        <w:t xml:space="preserve">. </w:t>
+      </w:r>
+    </w:p>
+    <w:p>
+      <w:pPr>
+        <w:pStyle w:val="ListParagraph"/>
+        <w:numPr>
+          <w:ilvl w:val="0"/>
+          <w:numId w:val="4"/>
+        </w:numPr>
+      </w:pPr>
+      <w:r>
+        <w:t>HOW TO TELL? YOUR FAVORITE METHOD, EXTENSION TO NEW EXEMPLARS.</w:t>
+      </w:r>
+    </w:p>
+    <w:p>
+      <w:pPr>
+        <w:ind w:left="360"/>
+        <w:rPr>
+          <w:b/>
+        </w:rPr>
+      </w:pPr>
+      <w:r>
+        <w:rPr>
+          <w:b/>
+        </w:rPr>
+        <w:t>THE PAPER</w:t>
+      </w:r>
+    </w:p>
+    <w:p>
+      <w:pPr>
+        <w:ind w:left="360"/>
+      </w:pPr>
+    </w:p>
+    <w:p>
+      <w:pPr>
+        <w:pStyle w:val="ListParagraph"/>
+        <w:numPr>
+          <w:ilvl w:val="0"/>
+          <w:numId w:val="4"/>
+        </w:numPr>
+      </w:pPr>
+      <w:r>
+        <w:t xml:space="preserve">THE PLAN OF THE PAPER: WE SEE HOW FAR. </w:t>
+      </w:r>
+    </w:p>
+    <w:p>
+      <w:pPr>
+        <w:pStyle w:val="ListParagraph"/>
+        <w:numPr>
+          <w:ilvl w:val="0"/>
+          <w:numId w:val="4"/>
+        </w:numPr>
+      </w:pPr>
+      <w:r>
+        <w:t>DO IT IN ADULTS: GROUP ARGSTR THEORIES IN SPECIFIC CONCEPTUAL REPS</w:t>
+      </w:r>
+    </w:p>
+    <w:p>
+      <w:pPr>
+        <w:pStyle w:val="ListParagraph"/>
+        <w:numPr>
+          <w:ilvl w:val="0"/>
+          <w:numId w:val="4"/>
+        </w:numPr>
+      </w:pPr>
+      <w:r>
+        <w:t xml:space="preserve">DO IT IN KIDS: </w:t>
+      </w:r>
+      <w:proofErr w:type="gramStart"/>
+      <w:r>
+        <w:t>THEY ARE THE BOTTLENECK</w:t>
+      </w:r>
+      <w:proofErr w:type="gramEnd"/>
+      <w:r>
+        <w:t xml:space="preserve">, </w:t>
+      </w:r>
+      <w:proofErr w:type="gramStart"/>
+      <w:r>
+        <w:t>THEY BUILD IT</w:t>
+      </w:r>
+      <w:proofErr w:type="gramEnd"/>
+      <w:r>
+        <w:t xml:space="preserve">. </w:t>
+      </w:r>
+    </w:p>
+    <w:p>
+      <w:pPr>
+        <w:pStyle w:val="ListParagraph"/>
+        <w:numPr>
+          <w:ilvl w:val="0"/>
+          <w:numId w:val="4"/>
+        </w:numPr>
+      </w:pPr>
+      <w:r>
+        <w:t xml:space="preserve">GOAL: UNDERSTAND HOW WE GO ACROSS ALL THOSE COOL BABY STUDIES TO REACH A SYSTEM THAT CAN TALK ABOUT ALL OF THEM.  LANGUAGE IS THE MOST DOMAIN GENERAL THING THERE IS. </w:t>
+      </w:r>
+    </w:p>
+    <w:p/>
+    <w:p>
+      <w:r>
+        <w:t xml:space="preserve">A basic truism about the role of language in the study of cognitive science is this: if it exists in the language, it exists in our heads – we cannot communicate concepts we do not have. </w:t>
+      </w:r>
+    </w:p>
+    <w:p/>
+    <w:p>
+      <w:r>
+        <w:t xml:space="preserve">Language is therefore a powerful guide to the nature of conceptual representation, if only we as scientists can determine what that guide is telling us.  Theories of argument structure – accounts that explain how the basic who-did-what-to-who meaning of a sentence results in syntactic effects ranging from X to Y – are a powerful source of possible explanations. </w:t>
+      </w:r>
+      <w:proofErr w:type="gramStart"/>
+      <w:r>
+        <w:t>evidence</w:t>
+      </w:r>
+      <w:proofErr w:type="gramEnd"/>
+      <w:r>
+        <w:t xml:space="preserve"> from existing </w:t>
+      </w:r>
+      <w:proofErr w:type="spellStart"/>
+      <w:r>
+        <w:t>langauges</w:t>
+      </w:r>
+      <w:proofErr w:type="spellEnd"/>
+      <w:r>
+        <w:t xml:space="preserve"> is telling us about the nature of those languages in our heads.  </w:t>
+      </w:r>
+    </w:p>
+    <w:p/>
+    <w:p>
+      <w:r>
+        <w:t xml:space="preserve">Argument structure theories – intended to account for a range of syntactic </w:t>
+      </w:r>
+      <w:r>
+        <w:t xml:space="preserve">phenomenon ranging from X to Y – are theories about the nature of event meaning. NAÏVE THEORIES, FINE, BUT THEY LITERALLY CAN'T FUNCTION WITHOUT HYPOTHESIZING OF A HUMAN THAT CAN OPERATE OVER E.G. CAUSAL REPRESENTATIONS, </w:t>
+      </w:r>
+    </w:p>
+    <w:p/>
+    <w:p>
+      <w:r>
+        <w:t xml:space="preserve">Who came up with the term 'the grounding problem'? Use it fast and constantly. </w:t>
+      </w:r>
+    </w:p>
+    <w:p/>
+    <w:p>
+      <w:r>
+        <w:t>Paper goals</w:t>
+      </w:r>
+    </w:p>
+    <w:p>
+      <w:pPr>
+        <w:pStyle w:val="ListParagraph"/>
+        <w:numPr>
+          <w:ilvl w:val="1"/>
+          <w:numId w:val="3"/>
+        </w:numPr>
+      </w:pPr>
+      <w:r>
+        <w:t>Accessible to non-linguists: focus on basic structure of events</w:t>
+      </w:r>
+    </w:p>
+    <w:p>
+      <w:pPr>
+        <w:pStyle w:val="ListParagraph"/>
+        <w:numPr>
+          <w:ilvl w:val="1"/>
+          <w:numId w:val="3"/>
+        </w:numPr>
+      </w:pPr>
+      <w:r>
+        <w:t xml:space="preserve">Cognitive Science </w:t>
+      </w:r>
+    </w:p>
     <w:p>
       <w:pPr>
         <w:pStyle w:val="ListParagraph"/>
@@ -24,14 +412,207 @@
       <w:pPr>
         <w:pStyle w:val="ListParagraph"/>
         <w:numPr>
-          <w:ilvl w:val="0"/>
+          <w:ilvl w:val="1"/>
           <w:numId w:val="3"/>
         </w:numPr>
       </w:pPr>
       <w:r>
-        <w:t>Approach/trial structure</w:t>
-      </w:r>
-    </w:p>
+        <w:t>Unique points to make:</w:t>
+      </w:r>
+    </w:p>
+    <w:p>
+      <w:pPr>
+        <w:pStyle w:val="ListParagraph"/>
+        <w:numPr>
+          <w:ilvl w:val="2"/>
+          <w:numId w:val="3"/>
+        </w:numPr>
+      </w:pPr>
+      <w:r>
+        <w:t>Internal structure of events; lexical semantics is the best, but untested, theory. (And it's very big and old)</w:t>
+      </w:r>
+    </w:p>
+    <w:p>
+      <w:pPr>
+        <w:pStyle w:val="ListParagraph"/>
+        <w:numPr>
+          <w:ilvl w:val="2"/>
+          <w:numId w:val="3"/>
+        </w:numPr>
+      </w:pPr>
+      <w:r>
+        <w:t>Developmental bottleneck</w:t>
+      </w:r>
+    </w:p>
+    <w:p>
+      <w:pPr>
+        <w:pStyle w:val="ListParagraph"/>
+        <w:numPr>
+          <w:ilvl w:val="2"/>
+          <w:numId w:val="3"/>
+        </w:numPr>
+      </w:pPr>
+      <w:r>
+        <w:t xml:space="preserve">(Human mind MUST represent this; question is how central or language-specific the </w:t>
+      </w:r>
+      <w:proofErr w:type="spellStart"/>
+      <w:r>
+        <w:t>representaitons</w:t>
+      </w:r>
+      <w:proofErr w:type="spellEnd"/>
+      <w:r>
+        <w:t xml:space="preserve"> are in practice; however to the extent we show psych. Reality, this is the representational system that we have access to. </w:t>
+      </w:r>
+    </w:p>
+    <w:p>
+      <w:pPr>
+        <w:pStyle w:val="ListParagraph"/>
+        <w:numPr>
+          <w:ilvl w:val="1"/>
+          <w:numId w:val="3"/>
+        </w:numPr>
+      </w:pPr>
+      <w:r>
+        <w:t>To cover:</w:t>
+      </w:r>
+    </w:p>
+    <w:p>
+      <w:pPr>
+        <w:pStyle w:val="ListParagraph"/>
+        <w:numPr>
+          <w:ilvl w:val="2"/>
+          <w:numId w:val="3"/>
+        </w:numPr>
+      </w:pPr>
+      <w:r>
+        <w:t xml:space="preserve">What recent theories of </w:t>
+      </w:r>
+      <w:proofErr w:type="spellStart"/>
+      <w:r>
+        <w:t>arg</w:t>
+      </w:r>
+      <w:proofErr w:type="spellEnd"/>
+      <w:r>
+        <w:t xml:space="preserve"> structure have in common (BRIEF, don't let Jesse balloon this. </w:t>
+      </w:r>
+    </w:p>
+    <w:p>
+      <w:pPr>
+        <w:pStyle w:val="ListParagraph"/>
+        <w:numPr>
+          <w:ilvl w:val="2"/>
+          <w:numId w:val="3"/>
+        </w:numPr>
+      </w:pPr>
+      <w:r>
+        <w:t>Event structure vs. event segmentation</w:t>
+      </w:r>
+    </w:p>
+    <w:p>
+      <w:pPr>
+        <w:pStyle w:val="ListParagraph"/>
+        <w:numPr>
+          <w:ilvl w:val="2"/>
+          <w:numId w:val="3"/>
+        </w:numPr>
+      </w:pPr>
+      <w:r>
+        <w:t xml:space="preserve">Psychological reality of </w:t>
+      </w:r>
+      <w:proofErr w:type="spellStart"/>
+      <w:r>
+        <w:t>argstr</w:t>
+      </w:r>
+      <w:proofErr w:type="spellEnd"/>
+      <w:r>
+        <w:t xml:space="preserve"> concepts; the grounding problem.</w:t>
+      </w:r>
+    </w:p>
+    <w:p>
+      <w:pPr>
+        <w:pStyle w:val="ListParagraph"/>
+        <w:numPr>
+          <w:ilvl w:val="3"/>
+          <w:numId w:val="3"/>
+        </w:numPr>
+      </w:pPr>
+      <w:r>
+        <w:t xml:space="preserve">Cognitive reality is not enough! Concepts differ; nouns are clearly somehow different from objects, though possibly only syntactically. </w:t>
+      </w:r>
+    </w:p>
+    <w:p>
+      <w:pPr>
+        <w:pStyle w:val="ListParagraph"/>
+        <w:numPr>
+          <w:ilvl w:val="3"/>
+          <w:numId w:val="3"/>
+        </w:numPr>
+      </w:pPr>
+      <w:r>
+        <w:t>(What do we mean by semantics in this instance? The parts of meaning that control syntactic realization.  Potentially avoid this debate all together.)</w:t>
+      </w:r>
+    </w:p>
+    <w:p>
+      <w:pPr>
+        <w:pStyle w:val="ListParagraph"/>
+        <w:numPr>
+          <w:ilvl w:val="2"/>
+          <w:numId w:val="3"/>
+        </w:numPr>
+      </w:pPr>
+      <w:r>
+        <w:t xml:space="preserve">Big point: the conversion from concepts to syntax is </w:t>
+      </w:r>
+      <w:proofErr w:type="gramStart"/>
+      <w:r>
+        <w:t>nonobvious,</w:t>
+      </w:r>
+      <w:proofErr w:type="gramEnd"/>
+      <w:r>
+        <w:t xml:space="preserve"> it really could be either M/P or M/R. </w:t>
+      </w:r>
+    </w:p>
+    <w:p>
+      <w:pPr>
+        <w:pStyle w:val="ListParagraph"/>
+        <w:numPr>
+          <w:ilvl w:val="2"/>
+          <w:numId w:val="3"/>
+        </w:numPr>
+      </w:pPr>
+      <w:r>
+        <w:t xml:space="preserve">VERY LATE: Manner/Path.  Barely mention languages at all here; focus on the infant studies rather than the cross linguistic ones. </w:t>
+      </w:r>
+    </w:p>
+    <w:p>
+      <w:pPr>
+        <w:pStyle w:val="ListParagraph"/>
+        <w:numPr>
+          <w:ilvl w:val="2"/>
+          <w:numId w:val="3"/>
+        </w:numPr>
+      </w:pPr>
+      <w:r>
+        <w:t xml:space="preserve">Why bother developmentally? Understand the course of the representation; remember that </w:t>
+      </w:r>
+      <w:proofErr w:type="gramStart"/>
+      <w:r>
+        <w:t>babies</w:t>
+      </w:r>
+      <w:proofErr w:type="gramEnd"/>
+      <w:r>
+        <w:t xml:space="preserve"> are the </w:t>
+      </w:r>
+      <w:proofErr w:type="gramStart"/>
+      <w:r>
+        <w:t>KEY</w:t>
+      </w:r>
+      <w:proofErr w:type="gramEnd"/>
+      <w:r>
+        <w:t xml:space="preserve">. </w:t>
+      </w:r>
+    </w:p>
+    <w:p/>
     <w:p>
       <w:pPr>
         <w:pStyle w:val="ListParagraph"/>
@@ -41,6 +622,23 @@
         </w:numPr>
       </w:pPr>
       <w:r>
+        <w:t>Approach/trial structur</w:t>
+      </w:r>
+      <w:bookmarkStart w:id="0" w:name="_GoBack"/>
+      <w:bookmarkEnd w:id="0"/>
+      <w:r>
+        <w:t>e</w:t>
+      </w:r>
+    </w:p>
+    <w:p>
+      <w:pPr>
+        <w:pStyle w:val="ListParagraph"/>
+        <w:numPr>
+          <w:ilvl w:val="0"/>
+          <w:numId w:val="3"/>
+        </w:numPr>
+      </w:pPr>
+      <w:r>
         <w:t>Adults</w:t>
       </w:r>
     </w:p>
@@ -212,10 +810,32 @@
         </w:numPr>
       </w:pPr>
       <w:r>
-        <w:t>Limitations</w:t>
-      </w:r>
-      <w:bookmarkStart w:id="0" w:name="_GoBack"/>
-      <w:bookmarkEnd w:id="0"/>
+        <w:t>Unique points to make:</w:t>
+      </w:r>
+    </w:p>
+    <w:p>
+      <w:pPr>
+        <w:pStyle w:val="ListParagraph"/>
+        <w:numPr>
+          <w:ilvl w:val="2"/>
+          <w:numId w:val="3"/>
+        </w:numPr>
+      </w:pPr>
+      <w:r>
+        <w:t>Developmental bottleneck</w:t>
+      </w:r>
+    </w:p>
+    <w:p>
+      <w:pPr>
+        <w:pStyle w:val="ListParagraph"/>
+        <w:numPr>
+          <w:ilvl w:val="2"/>
+          <w:numId w:val="3"/>
+        </w:numPr>
+      </w:pPr>
+      <w:r>
+        <w:t xml:space="preserve">Internal structure of events; lexical semantics is the best, but untested, theory. </w:t>
+      </w:r>
     </w:p>
     <w:p>
       <w:pPr>
@@ -225,6 +845,27 @@
           <w:numId w:val="3"/>
         </w:numPr>
       </w:pPr>
+    </w:p>
+    <w:p>
+      <w:pPr>
+        <w:pStyle w:val="ListParagraph"/>
+        <w:numPr>
+          <w:ilvl w:val="1"/>
+          <w:numId w:val="3"/>
+        </w:numPr>
+      </w:pPr>
+      <w:r>
+        <w:t>Limitations</w:t>
+      </w:r>
+    </w:p>
+    <w:p>
+      <w:pPr>
+        <w:pStyle w:val="ListParagraph"/>
+        <w:numPr>
+          <w:ilvl w:val="1"/>
+          <w:numId w:val="3"/>
+        </w:numPr>
+      </w:pPr>
       <w:r>
         <w:t xml:space="preserve">Future work. </w:t>
       </w:r>
@@ -252,6 +893,9 @@
       <w:r>
         <w:t>Younger kids</w:t>
       </w:r>
+      <w:r>
+        <w:t>, 'paper sets the stage'</w:t>
+      </w:r>
     </w:p>
     <w:p/>
     <w:p>
@@ -375,14 +1019,7 @@
         <w:rPr>
           <w:rFonts w:ascii="Arial" w:hAnsi="Arial"/>
         </w:rPr>
-        <w:t xml:space="preserve">By understanding the nature of these linguistic concepts we gain a clearer understanding of the thoughts which language encodes, the underlying structure of this system, and the degree to </w:t>
-      </w:r>
-      <w:r>
-        <w:rPr>
-          <w:rFonts w:ascii="Arial" w:hAnsi="Arial"/>
-        </w:rPr>
-        <w:lastRenderedPageBreak/>
-        <w:t>which they might be universal</w:t>
+        <w:t>By understanding the nature of these linguistic concepts we gain a clearer understanding of the thoughts which language encodes, the underlying structure of this system, and the degree to which they might be universal</w:t>
       </w:r>
       <w:r>
         <w:rPr>
@@ -1590,55 +2227,7 @@
           <w:rFonts w:ascii="Arial" w:hAnsi="Arial"/>
           <w:sz w:val="20"/>
         </w:rPr>
-        <w:t>(</w:t>
-      </w:r>
-      <w:proofErr w:type="spellStart"/>
-      <w:r>
-        <w:rPr>
-          <w:rFonts w:ascii="Arial" w:hAnsi="Arial"/>
-          <w:sz w:val="20"/>
-        </w:rPr>
-        <w:t>Goksun</w:t>
-      </w:r>
-      <w:proofErr w:type="spellEnd"/>
-      <w:r>
-        <w:rPr>
-          <w:rFonts w:ascii="Arial" w:hAnsi="Arial"/>
-          <w:sz w:val="20"/>
-        </w:rPr>
-        <w:t>, Hirsh-</w:t>
-      </w:r>
-      <w:proofErr w:type="spellStart"/>
-      <w:r>
-        <w:rPr>
-          <w:rFonts w:ascii="Arial" w:hAnsi="Arial"/>
-          <w:sz w:val="20"/>
-        </w:rPr>
-        <w:t>Pasek</w:t>
-      </w:r>
-      <w:proofErr w:type="spellEnd"/>
-      <w:r>
-        <w:rPr>
-          <w:rFonts w:ascii="Arial" w:hAnsi="Arial"/>
-          <w:sz w:val="20"/>
-        </w:rPr>
-        <w:t xml:space="preserve">, &amp; </w:t>
-      </w:r>
-      <w:proofErr w:type="spellStart"/>
-      <w:r>
-        <w:rPr>
-          <w:rFonts w:ascii="Arial" w:hAnsi="Arial"/>
-          <w:sz w:val="20"/>
-        </w:rPr>
-        <w:t>Golinkoff</w:t>
-      </w:r>
-      <w:proofErr w:type="spellEnd"/>
-      <w:r>
-        <w:rPr>
-          <w:rFonts w:ascii="Arial" w:hAnsi="Arial"/>
-          <w:sz w:val="20"/>
-        </w:rPr>
-        <w:t>, 2010; Hartshorne, Pogue, &amp; Snedeker, 2015; Kline, Snedeker, &amp; Schulz, 2016; La</w:t>
+        <w:t>(Goksun, Hirsh-Pasek, &amp; Golinkoff, 2010; Hartshorne, Pogue, &amp; Snedeker, 2015; Kline, Snedeker, &amp; Schulz, 2016; La</w:t>
       </w:r>
       <w:r>
         <w:rPr>
@@ -2598,101 +3187,21 @@
           <w:rFonts w:ascii="Arial" w:hAnsi="Arial"/>
           <w:sz w:val="20"/>
         </w:rPr>
-        <w:t>(</w:t>
-      </w:r>
-      <w:proofErr w:type="spellStart"/>
+        <w:t>(Cifuentes-Férez &amp; Gentner, 20</w:t>
+      </w:r>
       <w:r>
         <w:rPr>
           <w:rFonts w:ascii="Arial" w:hAnsi="Arial"/>
           <w:sz w:val="20"/>
         </w:rPr>
-        <w:t>Cifuentes-Férez</w:t>
-      </w:r>
-      <w:proofErr w:type="spellEnd"/>
+        <w:t xml:space="preserve">06; Maguire et al., 2010; </w:t>
+      </w:r>
       <w:r>
         <w:rPr>
           <w:rFonts w:ascii="Arial" w:hAnsi="Arial"/>
           <w:sz w:val="20"/>
         </w:rPr>
-        <w:t xml:space="preserve"> &amp; </w:t>
-      </w:r>
-      <w:proofErr w:type="spellStart"/>
-      <w:r>
-        <w:rPr>
-          <w:rFonts w:ascii="Arial" w:hAnsi="Arial"/>
-          <w:sz w:val="20"/>
-        </w:rPr>
-        <w:t>Gentner</w:t>
-      </w:r>
-      <w:proofErr w:type="spellEnd"/>
-      <w:r>
-        <w:rPr>
-          <w:rFonts w:ascii="Arial" w:hAnsi="Arial"/>
-          <w:sz w:val="20"/>
-        </w:rPr>
-        <w:t>, 20</w:t>
-      </w:r>
-      <w:r>
-        <w:rPr>
-          <w:rFonts w:ascii="Arial" w:hAnsi="Arial"/>
-          <w:sz w:val="20"/>
-        </w:rPr>
-        <w:t xml:space="preserve">06; Maguire et al., 2010; </w:t>
-      </w:r>
-      <w:r>
-        <w:rPr>
-          <w:rFonts w:ascii="Arial" w:hAnsi="Arial"/>
-          <w:sz w:val="20"/>
-        </w:rPr>
-        <w:t xml:space="preserve">Naigles &amp; </w:t>
-      </w:r>
-      <w:proofErr w:type="spellStart"/>
-      <w:r>
-        <w:rPr>
-          <w:rFonts w:ascii="Arial" w:hAnsi="Arial"/>
-          <w:sz w:val="20"/>
-        </w:rPr>
-        <w:t>Terrazas</w:t>
-      </w:r>
-      <w:proofErr w:type="spellEnd"/>
-      <w:r>
-        <w:rPr>
-          <w:rFonts w:ascii="Arial" w:hAnsi="Arial"/>
-          <w:sz w:val="20"/>
-        </w:rPr>
-        <w:t xml:space="preserve">, 1998; </w:t>
-      </w:r>
-      <w:proofErr w:type="spellStart"/>
-      <w:r>
-        <w:rPr>
-          <w:rFonts w:ascii="Arial" w:hAnsi="Arial"/>
-          <w:sz w:val="20"/>
-        </w:rPr>
-        <w:t>Papafragou</w:t>
-      </w:r>
-      <w:proofErr w:type="spellEnd"/>
-      <w:r>
-        <w:rPr>
-          <w:rFonts w:ascii="Arial" w:hAnsi="Arial"/>
-          <w:sz w:val="20"/>
-        </w:rPr>
-        <w:t xml:space="preserve"> &amp; </w:t>
-      </w:r>
-      <w:proofErr w:type="spellStart"/>
-      <w:r>
-        <w:rPr>
-          <w:rFonts w:ascii="Arial" w:hAnsi="Arial"/>
-          <w:sz w:val="20"/>
-        </w:rPr>
-        <w:t>Selimis</w:t>
-      </w:r>
-      <w:proofErr w:type="spellEnd"/>
-      <w:r>
-        <w:rPr>
-          <w:rFonts w:ascii="Arial" w:hAnsi="Arial"/>
-          <w:sz w:val="20"/>
-        </w:rPr>
-        <w:t>, 2010)</w:t>
+        <w:t>Naigles &amp; Terrazas, 1998; Papafragou &amp; Selimis, 2010)</w:t>
       </w:r>
       <w:r>
         <w:rPr>
@@ -10966,7 +11475,7 @@
       <w:lvlText w:val="%1."/>
       <w:lvlJc w:val="left"/>
       <w:pPr>
-        <w:ind w:left="1080" w:hanging="720"/>
+        <w:ind w:left="720" w:hanging="720"/>
       </w:pPr>
       <w:rPr>
         <w:rFonts w:hint="default"/>
@@ -10978,7 +11487,7 @@
       <w:lvlText w:val="%2."/>
       <w:lvlJc w:val="left"/>
       <w:pPr>
-        <w:ind w:left="1440" w:hanging="360"/>
+        <w:ind w:left="1080" w:hanging="360"/>
       </w:pPr>
     </w:lvl>
     <w:lvl w:ilvl="2" w:tplc="0409001B">
@@ -10987,6 +11496,95 @@
       <w:lvlText w:val="%3."/>
       <w:lvlJc w:val="right"/>
       <w:pPr>
+        <w:ind w:left="1800" w:hanging="180"/>
+      </w:pPr>
+    </w:lvl>
+    <w:lvl w:ilvl="3" w:tplc="0409000F">
+      <w:start w:val="1"/>
+      <w:numFmt w:val="decimal"/>
+      <w:lvlText w:val="%4."/>
+      <w:lvlJc w:val="left"/>
+      <w:pPr>
+        <w:ind w:left="2520" w:hanging="360"/>
+      </w:pPr>
+    </w:lvl>
+    <w:lvl w:ilvl="4" w:tplc="04090019" w:tentative="1">
+      <w:start w:val="1"/>
+      <w:numFmt w:val="lowerLetter"/>
+      <w:lvlText w:val="%5."/>
+      <w:lvlJc w:val="left"/>
+      <w:pPr>
+        <w:ind w:left="3240" w:hanging="360"/>
+      </w:pPr>
+    </w:lvl>
+    <w:lvl w:ilvl="5" w:tplc="0409001B" w:tentative="1">
+      <w:start w:val="1"/>
+      <w:numFmt w:val="lowerRoman"/>
+      <w:lvlText w:val="%6."/>
+      <w:lvlJc w:val="right"/>
+      <w:pPr>
+        <w:ind w:left="3960" w:hanging="180"/>
+      </w:pPr>
+    </w:lvl>
+    <w:lvl w:ilvl="6" w:tplc="0409000F" w:tentative="1">
+      <w:start w:val="1"/>
+      <w:numFmt w:val="decimal"/>
+      <w:lvlText w:val="%7."/>
+      <w:lvlJc w:val="left"/>
+      <w:pPr>
+        <w:ind w:left="4680" w:hanging="360"/>
+      </w:pPr>
+    </w:lvl>
+    <w:lvl w:ilvl="7" w:tplc="04090019" w:tentative="1">
+      <w:start w:val="1"/>
+      <w:numFmt w:val="lowerLetter"/>
+      <w:lvlText w:val="%8."/>
+      <w:lvlJc w:val="left"/>
+      <w:pPr>
+        <w:ind w:left="5400" w:hanging="360"/>
+      </w:pPr>
+    </w:lvl>
+    <w:lvl w:ilvl="8" w:tplc="0409001B" w:tentative="1">
+      <w:start w:val="1"/>
+      <w:numFmt w:val="lowerRoman"/>
+      <w:lvlText w:val="%9."/>
+      <w:lvlJc w:val="right"/>
+      <w:pPr>
+        <w:ind w:left="6120" w:hanging="180"/>
+      </w:pPr>
+    </w:lvl>
+  </w:abstractNum>
+  <w:abstractNum w:abstractNumId="2">
+    <w:nsid w:val="43752A5C"/>
+    <w:multiLevelType w:val="hybridMultilevel"/>
+    <w:tmpl w:val="E1B464C4"/>
+    <w:lvl w:ilvl="0" w:tplc="3FAE70FC">
+      <w:start w:val="1"/>
+      <w:numFmt w:val="decimal"/>
+      <w:lvlText w:val="(%1)"/>
+      <w:lvlJc w:val="left"/>
+      <w:pPr>
+        <w:ind w:left="720" w:hanging="360"/>
+      </w:pPr>
+      <w:rPr>
+        <w:rFonts w:hint="default"/>
+      </w:rPr>
+    </w:lvl>
+    <w:lvl w:ilvl="1" w:tplc="04090019" w:tentative="1">
+      <w:start w:val="1"/>
+      <w:numFmt w:val="lowerLetter"/>
+      <w:lvlText w:val="%2."/>
+      <w:lvlJc w:val="left"/>
+      <w:pPr>
+        <w:ind w:left="1440" w:hanging="360"/>
+      </w:pPr>
+    </w:lvl>
+    <w:lvl w:ilvl="2" w:tplc="0409001B" w:tentative="1">
+      <w:start w:val="1"/>
+      <w:numFmt w:val="lowerRoman"/>
+      <w:lvlText w:val="%3."/>
+      <w:lvlJc w:val="right"/>
+      <w:pPr>
         <w:ind w:left="2160" w:hanging="180"/>
       </w:pPr>
     </w:lvl>
@@ -11045,7 +11643,7 @@
       </w:pPr>
     </w:lvl>
   </w:abstractNum>
-  <w:abstractNum w:abstractNumId="2">
+  <w:abstractNum w:abstractNumId="3">
     <w:nsid w:val="43E84CDD"/>
     <w:multiLevelType w:val="hybridMultilevel"/>
     <w:tmpl w:val="02003BB4"/>
@@ -11162,10 +11760,13 @@
     <w:abstractNumId w:val="0"/>
   </w:num>
   <w:num w:numId="2">
-    <w:abstractNumId w:val="2"/>
+    <w:abstractNumId w:val="3"/>
   </w:num>
   <w:num w:numId="3">
     <w:abstractNumId w:val="1"/>
+  </w:num>
+  <w:num w:numId="4">
+    <w:abstractNumId w:val="2"/>
   </w:num>
 </w:numbering>
 </file>

</xml_diff>